<commit_message>
Added Class diagram, Sequence Diagram, ERD diagram and Usecase in SDD Docs
</commit_message>
<xml_diff>
--- a/10%/FurnishARt Proposal and Feasibility Report.docx
+++ b/10%/FurnishARt Proposal and Feasibility Report.docx
@@ -1,6 +1,6 @@
 
 <file path=word/document.xml><?xml version="1.0" encoding="utf-8"?>
-<w:document xmlns:wpc="http://schemas.microsoft.com/office/word/2010/wordprocessingCanvas" xmlns:cx="http://schemas.microsoft.com/office/drawing/2014/chartex" xmlns:cx1="http://schemas.microsoft.com/office/drawing/2015/9/8/chartex" xmlns:cx2="http://schemas.microsoft.com/office/drawing/2015/10/21/chartex" xmlns:cx3="http://schemas.microsoft.com/office/drawing/2016/5/9/chartex" xmlns:cx4="http://schemas.microsoft.com/office/drawing/2016/5/10/chartex" xmlns:cx5="http://schemas.microsoft.com/office/drawing/2016/5/11/chartex" xmlns:cx6="http://schemas.microsoft.com/office/drawing/2016/5/12/chartex" xmlns:cx7="http://schemas.microsoft.com/office/drawing/2016/5/13/chartex" xmlns:cx8="http://schemas.microsoft.com/office/drawing/2016/5/14/chartex" xmlns:mc="http://schemas.openxmlformats.org/markup-compatibility/2006" xmlns:aink="http://schemas.microsoft.com/office/drawing/2016/ink" xmlns:am3d="http://schemas.microsoft.com/office/drawing/2017/model3d" xmlns:o="urn:schemas-microsoft-com:office:office" xmlns:oel="http://schemas.microsoft.com/office/2019/extlst" xmlns:r="http://schemas.openxmlformats.org/officeDocument/2006/relationships" xmlns:m="http://schemas.openxmlformats.org/officeDocument/2006/math" xmlns:v="urn:schemas-microsoft-com:vml" xmlns:wp14="http://schemas.microsoft.com/office/word/2010/wordprocessingDrawing" xmlns:wp="http://schemas.openxmlformats.org/drawingml/2006/wordprocessingDrawing" xmlns:w10="urn:schemas-microsoft-com:office:word" xmlns:w="http://schemas.openxmlformats.org/wordprocessingml/2006/main" xmlns:w14="http://schemas.microsoft.com/office/word/2010/wordml" xmlns:w15="http://schemas.microsoft.com/office/word/2012/wordml" xmlns:w16cex="http://schemas.microsoft.com/office/word/2018/wordml/cex" xmlns:w16cid="http://schemas.microsoft.com/office/word/2016/wordml/cid" xmlns:w16="http://schemas.microsoft.com/office/word/2018/wordml" xmlns:w16sdtdh="http://schemas.microsoft.com/office/word/2020/wordml/sdtdatahash" xmlns:w16se="http://schemas.microsoft.com/office/word/2015/wordml/symex" xmlns:wpg="http://schemas.microsoft.com/office/word/2010/wordprocessingGroup" xmlns:wpi="http://schemas.microsoft.com/office/word/2010/wordprocessingInk" xmlns:wne="http://schemas.microsoft.com/office/word/2006/wordml" xmlns:wps="http://schemas.microsoft.com/office/word/2010/wordprocessingShape" mc:Ignorable="w14 w15 w16se w16cid w16 w16cex w16sdtdh wp14">
+<w:document xmlns:wpc="http://schemas.microsoft.com/office/word/2010/wordprocessingCanvas" xmlns:cx="http://schemas.microsoft.com/office/drawing/2014/chartex" xmlns:cx1="http://schemas.microsoft.com/office/drawing/2015/9/8/chartex" xmlns:cx2="http://schemas.microsoft.com/office/drawing/2015/10/21/chartex" xmlns:cx3="http://schemas.microsoft.com/office/drawing/2016/5/9/chartex" xmlns:cx4="http://schemas.microsoft.com/office/drawing/2016/5/10/chartex" xmlns:cx5="http://schemas.microsoft.com/office/drawing/2016/5/11/chartex" xmlns:cx6="http://schemas.microsoft.com/office/drawing/2016/5/12/chartex" xmlns:cx7="http://schemas.microsoft.com/office/drawing/2016/5/13/chartex" xmlns:cx8="http://schemas.microsoft.com/office/drawing/2016/5/14/chartex" xmlns:mc="http://schemas.openxmlformats.org/markup-compatibility/2006" xmlns:aink="http://schemas.microsoft.com/office/drawing/2016/ink" xmlns:am3d="http://schemas.microsoft.com/office/drawing/2017/model3d" xmlns:o="urn:schemas-microsoft-com:office:office" xmlns:oel="http://schemas.microsoft.com/office/2019/extlst" xmlns:r="http://schemas.openxmlformats.org/officeDocument/2006/relationships" xmlns:m="http://schemas.openxmlformats.org/officeDocument/2006/math" xmlns:v="urn:schemas-microsoft-com:vml" xmlns:wp14="http://schemas.microsoft.com/office/word/2010/wordprocessingDrawing" xmlns:wp="http://schemas.openxmlformats.org/drawingml/2006/wordprocessingDrawing" xmlns:w10="urn:schemas-microsoft-com:office:word" xmlns:w="http://schemas.openxmlformats.org/wordprocessingml/2006/main" xmlns:w14="http://schemas.microsoft.com/office/word/2010/wordml" xmlns:w15="http://schemas.microsoft.com/office/word/2012/wordml" xmlns:w16cex="http://schemas.microsoft.com/office/word/2018/wordml/cex" xmlns:w16cid="http://schemas.microsoft.com/office/word/2016/wordml/cid" xmlns:w16="http://schemas.microsoft.com/office/word/2018/wordml" xmlns:w16du="http://schemas.microsoft.com/office/word/2023/wordml/word16du" xmlns:w16sdtdh="http://schemas.microsoft.com/office/word/2020/wordml/sdtdatahash" xmlns:w16se="http://schemas.microsoft.com/office/word/2015/wordml/symex" xmlns:wpg="http://schemas.microsoft.com/office/word/2010/wordprocessingGroup" xmlns:wpi="http://schemas.microsoft.com/office/word/2010/wordprocessingInk" xmlns:wne="http://schemas.microsoft.com/office/word/2006/wordml" xmlns:wps="http://schemas.microsoft.com/office/word/2010/wordprocessingShape" mc:Ignorable="w14 w15 w16se w16cid w16 w16cex w16sdtdh w16du wp14">
   <w:body>
     <w:p>
       <w:pPr>
@@ -8697,38 +8697,6 @@
     <w:bookmarkEnd w:id="53"/>
     <w:p>
       <w:pPr>
-        <w:keepNext/>
-        <w:keepLines/>
-        <w:spacing w:before="480" w:after="240" w:line="240" w:lineRule="atLeast"/>
-        <w:outlineLvl w:val="0"/>
-        <w:rPr>
-          <w:rFonts w:eastAsia="Times New Roman" w:cs="Times New Roman"/>
-          <w:b/>
-          <w:kern w:val="28"/>
-          <w:sz w:val="36"/>
-          <w:szCs w:val="20"/>
-          <w:lang w:val="en-US"/>
-        </w:rPr>
-      </w:pPr>
-    </w:p>
-    <w:p>
-      <w:pPr>
-        <w:keepNext/>
-        <w:keepLines/>
-        <w:spacing w:before="480" w:after="240" w:line="240" w:lineRule="atLeast"/>
-        <w:outlineLvl w:val="0"/>
-        <w:rPr>
-          <w:rFonts w:eastAsia="Times New Roman" w:cs="Times New Roman"/>
-          <w:b/>
-          <w:kern w:val="28"/>
-          <w:sz w:val="36"/>
-          <w:szCs w:val="20"/>
-          <w:lang w:val="en-US"/>
-        </w:rPr>
-      </w:pPr>
-    </w:p>
-    <w:p>
-      <w:pPr>
         <w:rPr>
           <w:rFonts w:cs="Times New Roman"/>
           <w:szCs w:val="24"/>
@@ -8737,22 +8705,6 @@
     </w:p>
     <w:p>
       <w:pPr>
-        <w:rPr>
-          <w:rFonts w:cs="Times New Roman"/>
-          <w:szCs w:val="24"/>
-        </w:rPr>
-      </w:pPr>
-    </w:p>
-    <w:p>
-      <w:pPr>
-        <w:rPr>
-          <w:rFonts w:cs="Times New Roman"/>
-          <w:szCs w:val="24"/>
-        </w:rPr>
-      </w:pPr>
-    </w:p>
-    <w:p>
-      <w:pPr>
         <w:pStyle w:val="Heading1"/>
         <w:spacing w:before="59"/>
         <w:rPr>
@@ -8764,6 +8716,7 @@
           <w:rFonts w:cs="Times New Roman"/>
           <w:lang w:val="en-US"/>
         </w:rPr>
+        <w:lastRenderedPageBreak/>
         <w:t>Team Members Individual Tasks/Work Division</w:t>
       </w:r>
       <w:r>
@@ -11196,7 +11149,7 @@
 </file>
 
 <file path=word/endnotes.xml><?xml version="1.0" encoding="utf-8"?>
-<w:endnotes xmlns:wpc="http://schemas.microsoft.com/office/word/2010/wordprocessingCanvas" xmlns:cx="http://schemas.microsoft.com/office/drawing/2014/chartex" xmlns:cx1="http://schemas.microsoft.com/office/drawing/2015/9/8/chartex" xmlns:cx2="http://schemas.microsoft.com/office/drawing/2015/10/21/chartex" xmlns:cx3="http://schemas.microsoft.com/office/drawing/2016/5/9/chartex" xmlns:cx4="http://schemas.microsoft.com/office/drawing/2016/5/10/chartex" xmlns:cx5="http://schemas.microsoft.com/office/drawing/2016/5/11/chartex" xmlns:cx6="http://schemas.microsoft.com/office/drawing/2016/5/12/chartex" xmlns:cx7="http://schemas.microsoft.com/office/drawing/2016/5/13/chartex" xmlns:cx8="http://schemas.microsoft.com/office/drawing/2016/5/14/chartex" xmlns:mc="http://schemas.openxmlformats.org/markup-compatibility/2006" xmlns:aink="http://schemas.microsoft.com/office/drawing/2016/ink" xmlns:am3d="http://schemas.microsoft.com/office/drawing/2017/model3d" xmlns:o="urn:schemas-microsoft-com:office:office" xmlns:oel="http://schemas.microsoft.com/office/2019/extlst" xmlns:r="http://schemas.openxmlformats.org/officeDocument/2006/relationships" xmlns:m="http://schemas.openxmlformats.org/officeDocument/2006/math" xmlns:v="urn:schemas-microsoft-com:vml" xmlns:wp14="http://schemas.microsoft.com/office/word/2010/wordprocessingDrawing" xmlns:wp="http://schemas.openxmlformats.org/drawingml/2006/wordprocessingDrawing" xmlns:w10="urn:schemas-microsoft-com:office:word" xmlns:w="http://schemas.openxmlformats.org/wordprocessingml/2006/main" xmlns:w14="http://schemas.microsoft.com/office/word/2010/wordml" xmlns:w15="http://schemas.microsoft.com/office/word/2012/wordml" xmlns:w16cex="http://schemas.microsoft.com/office/word/2018/wordml/cex" xmlns:w16cid="http://schemas.microsoft.com/office/word/2016/wordml/cid" xmlns:w16="http://schemas.microsoft.com/office/word/2018/wordml" xmlns:w16sdtdh="http://schemas.microsoft.com/office/word/2020/wordml/sdtdatahash" xmlns:w16se="http://schemas.microsoft.com/office/word/2015/wordml/symex" xmlns:wpg="http://schemas.microsoft.com/office/word/2010/wordprocessingGroup" xmlns:wpi="http://schemas.microsoft.com/office/word/2010/wordprocessingInk" xmlns:wne="http://schemas.microsoft.com/office/word/2006/wordml" xmlns:wps="http://schemas.microsoft.com/office/word/2010/wordprocessingShape" mc:Ignorable="w14 w15 w16se w16cid w16 w16cex w16sdtdh wp14">
+<w:endnotes xmlns:wpc="http://schemas.microsoft.com/office/word/2010/wordprocessingCanvas" xmlns:cx="http://schemas.microsoft.com/office/drawing/2014/chartex" xmlns:cx1="http://schemas.microsoft.com/office/drawing/2015/9/8/chartex" xmlns:cx2="http://schemas.microsoft.com/office/drawing/2015/10/21/chartex" xmlns:cx3="http://schemas.microsoft.com/office/drawing/2016/5/9/chartex" xmlns:cx4="http://schemas.microsoft.com/office/drawing/2016/5/10/chartex" xmlns:cx5="http://schemas.microsoft.com/office/drawing/2016/5/11/chartex" xmlns:cx6="http://schemas.microsoft.com/office/drawing/2016/5/12/chartex" xmlns:cx7="http://schemas.microsoft.com/office/drawing/2016/5/13/chartex" xmlns:cx8="http://schemas.microsoft.com/office/drawing/2016/5/14/chartex" xmlns:mc="http://schemas.openxmlformats.org/markup-compatibility/2006" xmlns:aink="http://schemas.microsoft.com/office/drawing/2016/ink" xmlns:am3d="http://schemas.microsoft.com/office/drawing/2017/model3d" xmlns:o="urn:schemas-microsoft-com:office:office" xmlns:oel="http://schemas.microsoft.com/office/2019/extlst" xmlns:r="http://schemas.openxmlformats.org/officeDocument/2006/relationships" xmlns:m="http://schemas.openxmlformats.org/officeDocument/2006/math" xmlns:v="urn:schemas-microsoft-com:vml" xmlns:wp14="http://schemas.microsoft.com/office/word/2010/wordprocessingDrawing" xmlns:wp="http://schemas.openxmlformats.org/drawingml/2006/wordprocessingDrawing" xmlns:w10="urn:schemas-microsoft-com:office:word" xmlns:w="http://schemas.openxmlformats.org/wordprocessingml/2006/main" xmlns:w14="http://schemas.microsoft.com/office/word/2010/wordml" xmlns:w15="http://schemas.microsoft.com/office/word/2012/wordml" xmlns:w16cex="http://schemas.microsoft.com/office/word/2018/wordml/cex" xmlns:w16cid="http://schemas.microsoft.com/office/word/2016/wordml/cid" xmlns:w16="http://schemas.microsoft.com/office/word/2018/wordml" xmlns:w16du="http://schemas.microsoft.com/office/word/2023/wordml/word16du" xmlns:w16sdtdh="http://schemas.microsoft.com/office/word/2020/wordml/sdtdatahash" xmlns:w16se="http://schemas.microsoft.com/office/word/2015/wordml/symex" xmlns:wpg="http://schemas.microsoft.com/office/word/2010/wordprocessingGroup" xmlns:wpi="http://schemas.microsoft.com/office/word/2010/wordprocessingInk" xmlns:wne="http://schemas.microsoft.com/office/word/2006/wordml" xmlns:wps="http://schemas.microsoft.com/office/word/2010/wordprocessingShape" mc:Ignorable="w14 w15 w16se w16cid w16 w16cex w16sdtdh w16du wp14">
   <w:endnote w:type="separator" w:id="-1">
     <w:p>
       <w:pPr>
@@ -11221,7 +11174,7 @@
 </file>
 
 <file path=word/footer1.xml><?xml version="1.0" encoding="utf-8"?>
-<w:ftr xmlns:wpc="http://schemas.microsoft.com/office/word/2010/wordprocessingCanvas" xmlns:cx="http://schemas.microsoft.com/office/drawing/2014/chartex" xmlns:cx1="http://schemas.microsoft.com/office/drawing/2015/9/8/chartex" xmlns:cx2="http://schemas.microsoft.com/office/drawing/2015/10/21/chartex" xmlns:cx3="http://schemas.microsoft.com/office/drawing/2016/5/9/chartex" xmlns:cx4="http://schemas.microsoft.com/office/drawing/2016/5/10/chartex" xmlns:cx5="http://schemas.microsoft.com/office/drawing/2016/5/11/chartex" xmlns:cx6="http://schemas.microsoft.com/office/drawing/2016/5/12/chartex" xmlns:cx7="http://schemas.microsoft.com/office/drawing/2016/5/13/chartex" xmlns:cx8="http://schemas.microsoft.com/office/drawing/2016/5/14/chartex" xmlns:mc="http://schemas.openxmlformats.org/markup-compatibility/2006" xmlns:aink="http://schemas.microsoft.com/office/drawing/2016/ink" xmlns:am3d="http://schemas.microsoft.com/office/drawing/2017/model3d" xmlns:o="urn:schemas-microsoft-com:office:office" xmlns:oel="http://schemas.microsoft.com/office/2019/extlst" xmlns:r="http://schemas.openxmlformats.org/officeDocument/2006/relationships" xmlns:m="http://schemas.openxmlformats.org/officeDocument/2006/math" xmlns:v="urn:schemas-microsoft-com:vml" xmlns:wp14="http://schemas.microsoft.com/office/word/2010/wordprocessingDrawing" xmlns:wp="http://schemas.openxmlformats.org/drawingml/2006/wordprocessingDrawing" xmlns:w10="urn:schemas-microsoft-com:office:word" xmlns:w="http://schemas.openxmlformats.org/wordprocessingml/2006/main" xmlns:w14="http://schemas.microsoft.com/office/word/2010/wordml" xmlns:w15="http://schemas.microsoft.com/office/word/2012/wordml" xmlns:w16cex="http://schemas.microsoft.com/office/word/2018/wordml/cex" xmlns:w16cid="http://schemas.microsoft.com/office/word/2016/wordml/cid" xmlns:w16="http://schemas.microsoft.com/office/word/2018/wordml" xmlns:w16sdtdh="http://schemas.microsoft.com/office/word/2020/wordml/sdtdatahash" xmlns:w16se="http://schemas.microsoft.com/office/word/2015/wordml/symex" xmlns:wpg="http://schemas.microsoft.com/office/word/2010/wordprocessingGroup" xmlns:wpi="http://schemas.microsoft.com/office/word/2010/wordprocessingInk" xmlns:wne="http://schemas.microsoft.com/office/word/2006/wordml" xmlns:wps="http://schemas.microsoft.com/office/word/2010/wordprocessingShape" mc:Ignorable="w14 w15 w16se w16cid w16 w16cex w16sdtdh wp14">
+<w:ftr xmlns:wpc="http://schemas.microsoft.com/office/word/2010/wordprocessingCanvas" xmlns:cx="http://schemas.microsoft.com/office/drawing/2014/chartex" xmlns:cx1="http://schemas.microsoft.com/office/drawing/2015/9/8/chartex" xmlns:cx2="http://schemas.microsoft.com/office/drawing/2015/10/21/chartex" xmlns:cx3="http://schemas.microsoft.com/office/drawing/2016/5/9/chartex" xmlns:cx4="http://schemas.microsoft.com/office/drawing/2016/5/10/chartex" xmlns:cx5="http://schemas.microsoft.com/office/drawing/2016/5/11/chartex" xmlns:cx6="http://schemas.microsoft.com/office/drawing/2016/5/12/chartex" xmlns:cx7="http://schemas.microsoft.com/office/drawing/2016/5/13/chartex" xmlns:cx8="http://schemas.microsoft.com/office/drawing/2016/5/14/chartex" xmlns:mc="http://schemas.openxmlformats.org/markup-compatibility/2006" xmlns:aink="http://schemas.microsoft.com/office/drawing/2016/ink" xmlns:am3d="http://schemas.microsoft.com/office/drawing/2017/model3d" xmlns:o="urn:schemas-microsoft-com:office:office" xmlns:oel="http://schemas.microsoft.com/office/2019/extlst" xmlns:r="http://schemas.openxmlformats.org/officeDocument/2006/relationships" xmlns:m="http://schemas.openxmlformats.org/officeDocument/2006/math" xmlns:v="urn:schemas-microsoft-com:vml" xmlns:wp14="http://schemas.microsoft.com/office/word/2010/wordprocessingDrawing" xmlns:wp="http://schemas.openxmlformats.org/drawingml/2006/wordprocessingDrawing" xmlns:w10="urn:schemas-microsoft-com:office:word" xmlns:w="http://schemas.openxmlformats.org/wordprocessingml/2006/main" xmlns:w14="http://schemas.microsoft.com/office/word/2010/wordml" xmlns:w15="http://schemas.microsoft.com/office/word/2012/wordml" xmlns:w16cex="http://schemas.microsoft.com/office/word/2018/wordml/cex" xmlns:w16cid="http://schemas.microsoft.com/office/word/2016/wordml/cid" xmlns:w16="http://schemas.microsoft.com/office/word/2018/wordml" xmlns:w16du="http://schemas.microsoft.com/office/word/2023/wordml/word16du" xmlns:w16sdtdh="http://schemas.microsoft.com/office/word/2020/wordml/sdtdatahash" xmlns:w16se="http://schemas.microsoft.com/office/word/2015/wordml/symex" xmlns:wpg="http://schemas.microsoft.com/office/word/2010/wordprocessingGroup" xmlns:wpi="http://schemas.microsoft.com/office/word/2010/wordprocessingInk" xmlns:wne="http://schemas.microsoft.com/office/word/2006/wordml" xmlns:wps="http://schemas.microsoft.com/office/word/2010/wordprocessingShape" mc:Ignorable="w14 w15 w16se w16cid w16 w16cex w16sdtdh w16du wp14">
   <w:sdt>
     <w:sdtPr>
       <w:id w:val="148332633"/>
@@ -11274,7 +11227,7 @@
 </file>
 
 <file path=word/footnotes.xml><?xml version="1.0" encoding="utf-8"?>
-<w:footnotes xmlns:wpc="http://schemas.microsoft.com/office/word/2010/wordprocessingCanvas" xmlns:cx="http://schemas.microsoft.com/office/drawing/2014/chartex" xmlns:cx1="http://schemas.microsoft.com/office/drawing/2015/9/8/chartex" xmlns:cx2="http://schemas.microsoft.com/office/drawing/2015/10/21/chartex" xmlns:cx3="http://schemas.microsoft.com/office/drawing/2016/5/9/chartex" xmlns:cx4="http://schemas.microsoft.com/office/drawing/2016/5/10/chartex" xmlns:cx5="http://schemas.microsoft.com/office/drawing/2016/5/11/chartex" xmlns:cx6="http://schemas.microsoft.com/office/drawing/2016/5/12/chartex" xmlns:cx7="http://schemas.microsoft.com/office/drawing/2016/5/13/chartex" xmlns:cx8="http://schemas.microsoft.com/office/drawing/2016/5/14/chartex" xmlns:mc="http://schemas.openxmlformats.org/markup-compatibility/2006" xmlns:aink="http://schemas.microsoft.com/office/drawing/2016/ink" xmlns:am3d="http://schemas.microsoft.com/office/drawing/2017/model3d" xmlns:o="urn:schemas-microsoft-com:office:office" xmlns:oel="http://schemas.microsoft.com/office/2019/extlst" xmlns:r="http://schemas.openxmlformats.org/officeDocument/2006/relationships" xmlns:m="http://schemas.openxmlformats.org/officeDocument/2006/math" xmlns:v="urn:schemas-microsoft-com:vml" xmlns:wp14="http://schemas.microsoft.com/office/word/2010/wordprocessingDrawing" xmlns:wp="http://schemas.openxmlformats.org/drawingml/2006/wordprocessingDrawing" xmlns:w10="urn:schemas-microsoft-com:office:word" xmlns:w="http://schemas.openxmlformats.org/wordprocessingml/2006/main" xmlns:w14="http://schemas.microsoft.com/office/word/2010/wordml" xmlns:w15="http://schemas.microsoft.com/office/word/2012/wordml" xmlns:w16cex="http://schemas.microsoft.com/office/word/2018/wordml/cex" xmlns:w16cid="http://schemas.microsoft.com/office/word/2016/wordml/cid" xmlns:w16="http://schemas.microsoft.com/office/word/2018/wordml" xmlns:w16sdtdh="http://schemas.microsoft.com/office/word/2020/wordml/sdtdatahash" xmlns:w16se="http://schemas.microsoft.com/office/word/2015/wordml/symex" xmlns:wpg="http://schemas.microsoft.com/office/word/2010/wordprocessingGroup" xmlns:wpi="http://schemas.microsoft.com/office/word/2010/wordprocessingInk" xmlns:wne="http://schemas.microsoft.com/office/word/2006/wordml" xmlns:wps="http://schemas.microsoft.com/office/word/2010/wordprocessingShape" mc:Ignorable="w14 w15 w16se w16cid w16 w16cex w16sdtdh wp14">
+<w:footnotes xmlns:wpc="http://schemas.microsoft.com/office/word/2010/wordprocessingCanvas" xmlns:cx="http://schemas.microsoft.com/office/drawing/2014/chartex" xmlns:cx1="http://schemas.microsoft.com/office/drawing/2015/9/8/chartex" xmlns:cx2="http://schemas.microsoft.com/office/drawing/2015/10/21/chartex" xmlns:cx3="http://schemas.microsoft.com/office/drawing/2016/5/9/chartex" xmlns:cx4="http://schemas.microsoft.com/office/drawing/2016/5/10/chartex" xmlns:cx5="http://schemas.microsoft.com/office/drawing/2016/5/11/chartex" xmlns:cx6="http://schemas.microsoft.com/office/drawing/2016/5/12/chartex" xmlns:cx7="http://schemas.microsoft.com/office/drawing/2016/5/13/chartex" xmlns:cx8="http://schemas.microsoft.com/office/drawing/2016/5/14/chartex" xmlns:mc="http://schemas.openxmlformats.org/markup-compatibility/2006" xmlns:aink="http://schemas.microsoft.com/office/drawing/2016/ink" xmlns:am3d="http://schemas.microsoft.com/office/drawing/2017/model3d" xmlns:o="urn:schemas-microsoft-com:office:office" xmlns:oel="http://schemas.microsoft.com/office/2019/extlst" xmlns:r="http://schemas.openxmlformats.org/officeDocument/2006/relationships" xmlns:m="http://schemas.openxmlformats.org/officeDocument/2006/math" xmlns:v="urn:schemas-microsoft-com:vml" xmlns:wp14="http://schemas.microsoft.com/office/word/2010/wordprocessingDrawing" xmlns:wp="http://schemas.openxmlformats.org/drawingml/2006/wordprocessingDrawing" xmlns:w10="urn:schemas-microsoft-com:office:word" xmlns:w="http://schemas.openxmlformats.org/wordprocessingml/2006/main" xmlns:w14="http://schemas.microsoft.com/office/word/2010/wordml" xmlns:w15="http://schemas.microsoft.com/office/word/2012/wordml" xmlns:w16cex="http://schemas.microsoft.com/office/word/2018/wordml/cex" xmlns:w16cid="http://schemas.microsoft.com/office/word/2016/wordml/cid" xmlns:w16="http://schemas.microsoft.com/office/word/2018/wordml" xmlns:w16du="http://schemas.microsoft.com/office/word/2023/wordml/word16du" xmlns:w16sdtdh="http://schemas.microsoft.com/office/word/2020/wordml/sdtdatahash" xmlns:w16se="http://schemas.microsoft.com/office/word/2015/wordml/symex" xmlns:wpg="http://schemas.microsoft.com/office/word/2010/wordprocessingGroup" xmlns:wpi="http://schemas.microsoft.com/office/word/2010/wordprocessingInk" xmlns:wne="http://schemas.microsoft.com/office/word/2006/wordml" xmlns:wps="http://schemas.microsoft.com/office/word/2010/wordprocessingShape" mc:Ignorable="w14 w15 w16se w16cid w16 w16cex w16sdtdh w16du wp14">
   <w:footnote w:type="separator" w:id="-1">
     <w:p>
       <w:pPr>
@@ -11299,7 +11252,7 @@
 </file>
 
 <file path=word/numbering.xml><?xml version="1.0" encoding="utf-8"?>
-<w:numbering xmlns:wpc="http://schemas.microsoft.com/office/word/2010/wordprocessingCanvas" xmlns:cx="http://schemas.microsoft.com/office/drawing/2014/chartex" xmlns:cx1="http://schemas.microsoft.com/office/drawing/2015/9/8/chartex" xmlns:cx2="http://schemas.microsoft.com/office/drawing/2015/10/21/chartex" xmlns:cx3="http://schemas.microsoft.com/office/drawing/2016/5/9/chartex" xmlns:cx4="http://schemas.microsoft.com/office/drawing/2016/5/10/chartex" xmlns:cx5="http://schemas.microsoft.com/office/drawing/2016/5/11/chartex" xmlns:cx6="http://schemas.microsoft.com/office/drawing/2016/5/12/chartex" xmlns:cx7="http://schemas.microsoft.com/office/drawing/2016/5/13/chartex" xmlns:cx8="http://schemas.microsoft.com/office/drawing/2016/5/14/chartex" xmlns:mc="http://schemas.openxmlformats.org/markup-compatibility/2006" xmlns:aink="http://schemas.microsoft.com/office/drawing/2016/ink" xmlns:am3d="http://schemas.microsoft.com/office/drawing/2017/model3d" xmlns:o="urn:schemas-microsoft-com:office:office" xmlns:oel="http://schemas.microsoft.com/office/2019/extlst" xmlns:r="http://schemas.openxmlformats.org/officeDocument/2006/relationships" xmlns:m="http://schemas.openxmlformats.org/officeDocument/2006/math" xmlns:v="urn:schemas-microsoft-com:vml" xmlns:wp14="http://schemas.microsoft.com/office/word/2010/wordprocessingDrawing" xmlns:wp="http://schemas.openxmlformats.org/drawingml/2006/wordprocessingDrawing" xmlns:w10="urn:schemas-microsoft-com:office:word" xmlns:w="http://schemas.openxmlformats.org/wordprocessingml/2006/main" xmlns:w14="http://schemas.microsoft.com/office/word/2010/wordml" xmlns:w15="http://schemas.microsoft.com/office/word/2012/wordml" xmlns:w16cex="http://schemas.microsoft.com/office/word/2018/wordml/cex" xmlns:w16cid="http://schemas.microsoft.com/office/word/2016/wordml/cid" xmlns:w16="http://schemas.microsoft.com/office/word/2018/wordml" xmlns:w16sdtdh="http://schemas.microsoft.com/office/word/2020/wordml/sdtdatahash" xmlns:w16se="http://schemas.microsoft.com/office/word/2015/wordml/symex" xmlns:wpg="http://schemas.microsoft.com/office/word/2010/wordprocessingGroup" xmlns:wpi="http://schemas.microsoft.com/office/word/2010/wordprocessingInk" xmlns:wne="http://schemas.microsoft.com/office/word/2006/wordml" xmlns:wps="http://schemas.microsoft.com/office/word/2010/wordprocessingShape" mc:Ignorable="w14 w15 w16se w16cid w16 w16cex w16sdtdh wp14">
+<w:numbering xmlns:wpc="http://schemas.microsoft.com/office/word/2010/wordprocessingCanvas" xmlns:cx="http://schemas.microsoft.com/office/drawing/2014/chartex" xmlns:cx1="http://schemas.microsoft.com/office/drawing/2015/9/8/chartex" xmlns:cx2="http://schemas.microsoft.com/office/drawing/2015/10/21/chartex" xmlns:cx3="http://schemas.microsoft.com/office/drawing/2016/5/9/chartex" xmlns:cx4="http://schemas.microsoft.com/office/drawing/2016/5/10/chartex" xmlns:cx5="http://schemas.microsoft.com/office/drawing/2016/5/11/chartex" xmlns:cx6="http://schemas.microsoft.com/office/drawing/2016/5/12/chartex" xmlns:cx7="http://schemas.microsoft.com/office/drawing/2016/5/13/chartex" xmlns:cx8="http://schemas.microsoft.com/office/drawing/2016/5/14/chartex" xmlns:mc="http://schemas.openxmlformats.org/markup-compatibility/2006" xmlns:aink="http://schemas.microsoft.com/office/drawing/2016/ink" xmlns:am3d="http://schemas.microsoft.com/office/drawing/2017/model3d" xmlns:o="urn:schemas-microsoft-com:office:office" xmlns:oel="http://schemas.microsoft.com/office/2019/extlst" xmlns:r="http://schemas.openxmlformats.org/officeDocument/2006/relationships" xmlns:m="http://schemas.openxmlformats.org/officeDocument/2006/math" xmlns:v="urn:schemas-microsoft-com:vml" xmlns:wp14="http://schemas.microsoft.com/office/word/2010/wordprocessingDrawing" xmlns:wp="http://schemas.openxmlformats.org/drawingml/2006/wordprocessingDrawing" xmlns:w10="urn:schemas-microsoft-com:office:word" xmlns:w="http://schemas.openxmlformats.org/wordprocessingml/2006/main" xmlns:w14="http://schemas.microsoft.com/office/word/2010/wordml" xmlns:w15="http://schemas.microsoft.com/office/word/2012/wordml" xmlns:w16cex="http://schemas.microsoft.com/office/word/2018/wordml/cex" xmlns:w16cid="http://schemas.microsoft.com/office/word/2016/wordml/cid" xmlns:w16="http://schemas.microsoft.com/office/word/2018/wordml" xmlns:w16du="http://schemas.microsoft.com/office/word/2023/wordml/word16du" xmlns:w16sdtdh="http://schemas.microsoft.com/office/word/2020/wordml/sdtdatahash" xmlns:w16se="http://schemas.microsoft.com/office/word/2015/wordml/symex" xmlns:wpg="http://schemas.microsoft.com/office/word/2010/wordprocessingGroup" xmlns:wpi="http://schemas.microsoft.com/office/word/2010/wordprocessingInk" xmlns:wne="http://schemas.microsoft.com/office/word/2006/wordml" xmlns:wps="http://schemas.microsoft.com/office/word/2010/wordprocessingShape" mc:Ignorable="w14 w15 w16se w16cid w16 w16cex w16sdtdh w16du wp14">
   <w:numPicBullet w:numPicBulletId="0">
     <w:pict>
       <v:shapetype id="_x0000_t75" coordsize="21600,21600" o:spt="75" o:preferrelative="t" path="m@4@5l@4@11@9@11@9@5xe" filled="f" stroked="f">
@@ -11321,7 +11274,7 @@
         <v:path o:extrusionok="f" gradientshapeok="t" o:connecttype="rect"/>
         <o:lock v:ext="edit" aspectratio="t"/>
       </v:shapetype>
-      <v:shape id="_x0000_i1029" type="#_x0000_t75" style="width:8pt;height:8pt;visibility:visible;mso-wrap-style:square" o:bullet="t">
+      <v:shape id="_x0000_i1067" type="#_x0000_t75" style="width:8pt;height:8pt;visibility:visible;mso-wrap-style:square" o:bullet="t">
         <v:imagedata r:id="rId1" o:title=""/>
       </v:shape>
     </w:pict>
@@ -17384,7 +17337,7 @@
 </file>
 
 <file path=word/styles.xml><?xml version="1.0" encoding="utf-8"?>
-<w:styles xmlns:mc="http://schemas.openxmlformats.org/markup-compatibility/2006" xmlns:r="http://schemas.openxmlformats.org/officeDocument/2006/relationships" xmlns:w="http://schemas.openxmlformats.org/wordprocessingml/2006/main" xmlns:w14="http://schemas.microsoft.com/office/word/2010/wordml" xmlns:w15="http://schemas.microsoft.com/office/word/2012/wordml" xmlns:w16cex="http://schemas.microsoft.com/office/word/2018/wordml/cex" xmlns:w16cid="http://schemas.microsoft.com/office/word/2016/wordml/cid" xmlns:w16="http://schemas.microsoft.com/office/word/2018/wordml" xmlns:w16sdtdh="http://schemas.microsoft.com/office/word/2020/wordml/sdtdatahash" xmlns:w16se="http://schemas.microsoft.com/office/word/2015/wordml/symex" mc:Ignorable="w14 w15 w16se w16cid w16 w16cex w16sdtdh">
+<w:styles xmlns:mc="http://schemas.openxmlformats.org/markup-compatibility/2006" xmlns:r="http://schemas.openxmlformats.org/officeDocument/2006/relationships" xmlns:w="http://schemas.openxmlformats.org/wordprocessingml/2006/main" xmlns:w14="http://schemas.microsoft.com/office/word/2010/wordml" xmlns:w15="http://schemas.microsoft.com/office/word/2012/wordml" xmlns:w16cex="http://schemas.microsoft.com/office/word/2018/wordml/cex" xmlns:w16cid="http://schemas.microsoft.com/office/word/2016/wordml/cid" xmlns:w16="http://schemas.microsoft.com/office/word/2018/wordml" xmlns:w16du="http://schemas.microsoft.com/office/word/2023/wordml/word16du" xmlns:w16sdtdh="http://schemas.microsoft.com/office/word/2020/wordml/sdtdatahash" xmlns:w16se="http://schemas.microsoft.com/office/word/2015/wordml/symex" mc:Ignorable="w14 w15 w16se w16cid w16 w16cex w16sdtdh w16du">
   <w:docDefaults>
     <w:rPrDefault>
       <w:rPr>

</xml_diff>